<commit_message>
Organizational Improvement. New Naming Conventions.
Adding Naming Conventions section to List of Assumptions. Renamed all
the storyboards to meet with new conventions. Gave names to Biker Guy
and Little Girl. Cookie and Chip.
</commit_message>
<xml_diff>
--- a/Planning/List of Assumptions/BTS_listOfAssumptions_v01.docx
+++ b/Planning/List of Assumptions/BTS_listOfAssumptions_v01.docx
@@ -1,6 +1,6 @@
 
 <file path=word/document.xml><?xml version="1.0" encoding="utf-8"?>
-<w:document xmlns:wpc="http://schemas.microsoft.com/office/word/2010/wordprocessingCanvas" xmlns:mo="http://schemas.microsoft.com/office/mac/office/2008/main" xmlns:mc="http://schemas.openxmlformats.org/markup-compatibility/2006" xmlns:mv="urn:schemas-microsoft-com:mac:vml" xmlns:o="urn:schemas-microsoft-com:office:office" xmlns:r="http://schemas.openxmlformats.org/officeDocument/2006/relationships" xmlns:m="http://schemas.openxmlformats.org/officeDocument/2006/math" xmlns:v="urn:schemas-microsoft-com:vml" xmlns:wp14="http://schemas.microsoft.com/office/word/2010/wordprocessingDrawing" xmlns:wp="http://schemas.openxmlformats.org/drawingml/2006/wordprocessingDrawing" xmlns:w10="urn:schemas-microsoft-com:office:word" xmlns:w="http://schemas.openxmlformats.org/wordprocessingml/2006/main" xmlns:w14="http://schemas.microsoft.com/office/word/2010/wordml" xmlns:wpg="http://schemas.microsoft.com/office/word/2010/wordprocessingGroup" xmlns:wpi="http://schemas.microsoft.com/office/word/2010/wordprocessingInk" xmlns:wne="http://schemas.microsoft.com/office/word/2006/wordml" xmlns:wps="http://schemas.microsoft.com/office/word/2010/wordprocessingShape" mc:Ignorable="w14 wp14">
+<w:document xmlns:ve="http://schemas.openxmlformats.org/markup-compatibility/2006" xmlns:o="urn:schemas-microsoft-com:office:office" xmlns:r="http://schemas.openxmlformats.org/officeDocument/2006/relationships" xmlns:m="http://schemas.openxmlformats.org/officeDocument/2006/math" xmlns:v="urn:schemas-microsoft-com:vml" xmlns:wp="http://schemas.openxmlformats.org/drawingml/2006/wordprocessingDrawing" xmlns:w10="urn:schemas-microsoft-com:office:word" xmlns:w="http://schemas.openxmlformats.org/wordprocessingml/2006/main" xmlns:wne="http://schemas.microsoft.com/office/word/2006/wordml">
   <w:body>
     <w:p>
       <w:pPr>
@@ -37,7 +37,7 @@
       <w:tblPr>
         <w:tblStyle w:val="TableGrid"/>
         <w:tblW w:w="0" w:type="auto"/>
-        <w:tblLook w:val="04A0" w:firstRow="1" w:lastRow="0" w:firstColumn="1" w:lastColumn="0" w:noHBand="0" w:noVBand="1"/>
+        <w:tblLook w:val="04A0"/>
       </w:tblPr>
       <w:tblGrid>
         <w:gridCol w:w="3078"/>
@@ -503,7 +503,7 @@
           <w:insideH w:val="none" w:sz="0" w:space="0" w:color="auto"/>
           <w:insideV w:val="none" w:sz="0" w:space="0" w:color="auto"/>
         </w:tblBorders>
-        <w:tblLook w:val="04A0" w:firstRow="1" w:lastRow="0" w:firstColumn="1" w:lastColumn="0" w:noHBand="0" w:noVBand="1"/>
+        <w:tblLook w:val="04A0"/>
       </w:tblPr>
       <w:tblGrid>
         <w:gridCol w:w="2988"/>
@@ -683,6 +683,7 @@
         <w:pStyle w:val="Heading1"/>
       </w:pPr>
       <w:r>
+        <w:lastRenderedPageBreak/>
         <w:t>Production Methodology</w:t>
       </w:r>
     </w:p>
@@ -838,6 +839,7 @@
         <w:pStyle w:val="Heading1"/>
       </w:pPr>
       <w:r>
+        <w:lastRenderedPageBreak/>
         <w:t>Schedule</w:t>
       </w:r>
     </w:p>
@@ -917,6 +919,7 @@
         <w:pStyle w:val="Heading1"/>
       </w:pPr>
       <w:r>
+        <w:lastRenderedPageBreak/>
         <w:t>Crew Plan</w:t>
       </w:r>
     </w:p>
@@ -938,6 +941,7 @@
         <w:pStyle w:val="Heading1"/>
       </w:pPr>
       <w:r>
+        <w:lastRenderedPageBreak/>
         <w:t>Reference and Research</w:t>
       </w:r>
     </w:p>
@@ -967,6 +971,7 @@
         <w:pStyle w:val="Heading1"/>
       </w:pPr>
       <w:r>
+        <w:lastRenderedPageBreak/>
         <w:t>Budget</w:t>
       </w:r>
     </w:p>
@@ -998,7 +1003,258 @@
         <w:br w:type="page"/>
       </w:r>
     </w:p>
-    <w:p/>
+    <w:p>
+      <w:pPr>
+        <w:pStyle w:val="Heading1"/>
+      </w:pPr>
+      <w:r>
+        <w:lastRenderedPageBreak/>
+        <w:t>Naming Conventions</w:t>
+      </w:r>
+    </w:p>
+    <w:p>
+      <w:pPr>
+        <w:pStyle w:val="Heading2"/>
+      </w:pPr>
+      <w:r>
+        <w:t>Storyboards:</w:t>
+      </w:r>
+    </w:p>
+    <w:p>
+      <w:r>
+        <w:tab/>
+        <w:t>Storyboards will be named as such:</w:t>
+      </w:r>
+    </w:p>
+    <w:p>
+      <w:r>
+        <w:tab/>
+      </w:r>
+      <w:r>
+        <w:tab/>
+        <w:t>"BTS_SB_###_[AI]"</w:t>
+      </w:r>
+    </w:p>
+    <w:p>
+      <w:r>
+        <w:tab/>
+        <w:t>BTS - Bittersweet</w:t>
+      </w:r>
+    </w:p>
+    <w:p>
+      <w:r>
+        <w:tab/>
+        <w:t>SB - Storyboard</w:t>
+      </w:r>
+    </w:p>
+    <w:p>
+      <w:r>
+        <w:tab/>
+        <w:t xml:space="preserve">### - Triple </w:t>
+      </w:r>
+      <w:r>
+        <w:t>d</w:t>
+      </w:r>
+      <w:r>
+        <w:t xml:space="preserve">igit </w:t>
+      </w:r>
+      <w:r>
+        <w:t>s</w:t>
+      </w:r>
+      <w:r>
+        <w:t xml:space="preserve">equence </w:t>
+      </w:r>
+      <w:r>
+        <w:t>n</w:t>
+      </w:r>
+      <w:r>
+        <w:t>umber (like 001)</w:t>
+      </w:r>
+    </w:p>
+    <w:p>
+      <w:r>
+        <w:tab/>
+        <w:t>[AI] - Artist Initial (like KT)</w:t>
+      </w:r>
+    </w:p>
+    <w:p>
+      <w:r>
+        <w:tab/>
+      </w:r>
+      <w:r>
+        <w:tab/>
+        <w:t>ex: BTS_SB_001_KT</w:t>
+      </w:r>
+    </w:p>
+    <w:p>
+      <w:pPr>
+        <w:pStyle w:val="Heading2"/>
+      </w:pPr>
+      <w:r>
+        <w:t>Character Specific:</w:t>
+      </w:r>
+    </w:p>
+    <w:p>
+      <w:r>
+        <w:tab/>
+        <w:t>Character Specific Files will be named as such:</w:t>
+      </w:r>
+    </w:p>
+    <w:p>
+      <w:r>
+        <w:tab/>
+      </w:r>
+      <w:r>
+        <w:tab/>
+      </w:r>
+      <w:r>
+        <w:tab/>
+        <w:t>"[Char]_[Type]_###_[AI]"</w:t>
+      </w:r>
+    </w:p>
+    <w:p>
+      <w:r>
+        <w:tab/>
+        <w:t>[Char] - Character (like Ch = Chip)</w:t>
+      </w:r>
+    </w:p>
+    <w:p>
+      <w:r>
+        <w:tab/>
+        <w:t xml:space="preserve">[Type] - Type of file (like TA = </w:t>
+      </w:r>
+      <w:proofErr w:type="spellStart"/>
+      <w:r>
+        <w:t>TurnAround</w:t>
+      </w:r>
+      <w:proofErr w:type="spellEnd"/>
+      <w:r>
+        <w:t>)</w:t>
+      </w:r>
+    </w:p>
+    <w:p>
+      <w:r>
+        <w:tab/>
+        <w:t>### - Triple digit sequence number, if applicable (like 001)</w:t>
+      </w:r>
+    </w:p>
+    <w:p>
+      <w:r>
+        <w:tab/>
+        <w:t>[AI] - Artist Initial (like KT)</w:t>
+      </w:r>
+    </w:p>
+    <w:p>
+      <w:r>
+        <w:tab/>
+      </w:r>
+      <w:r>
+        <w:tab/>
+        <w:t>ex: Co_ES_002_CW</w:t>
+      </w:r>
+    </w:p>
+    <w:p>
+      <w:pPr>
+        <w:pStyle w:val="Heading2"/>
+      </w:pPr>
+      <w:r>
+        <w:t>Miscellaneous:</w:t>
+      </w:r>
+    </w:p>
+    <w:p>
+      <w:r>
+        <w:tab/>
+        <w:t>General Naming Conventions will be named as such:</w:t>
+      </w:r>
+    </w:p>
+    <w:p>
+      <w:r>
+        <w:tab/>
+      </w:r>
+      <w:r>
+        <w:tab/>
+        <w:t>"[</w:t>
+      </w:r>
+      <w:proofErr w:type="spellStart"/>
+      <w:r>
+        <w:t>Descpt</w:t>
+      </w:r>
+      <w:proofErr w:type="spellEnd"/>
+      <w:r>
+        <w:t>]_###_v##_[AI]"</w:t>
+      </w:r>
+    </w:p>
+    <w:p>
+      <w:r>
+        <w:tab/>
+        <w:t>[</w:t>
+      </w:r>
+      <w:proofErr w:type="spellStart"/>
+      <w:r>
+        <w:t>Descpt</w:t>
+      </w:r>
+      <w:proofErr w:type="spellEnd"/>
+      <w:r>
+        <w:t xml:space="preserve">] - Short descriptive phrase (like </w:t>
+      </w:r>
+      <w:proofErr w:type="spellStart"/>
+      <w:r>
+        <w:t>designComp</w:t>
+      </w:r>
+      <w:proofErr w:type="spellEnd"/>
+      <w:r>
+        <w:t xml:space="preserve">) notice the </w:t>
+      </w:r>
+      <w:proofErr w:type="spellStart"/>
+      <w:r>
+        <w:t>captialHump</w:t>
+      </w:r>
+      <w:proofErr w:type="spellEnd"/>
+      <w:r>
+        <w:t>.</w:t>
+      </w:r>
+    </w:p>
+    <w:p>
+      <w:r>
+        <w:tab/>
+        <w:t xml:space="preserve">[Type] - Type of file (like TA = </w:t>
+      </w:r>
+      <w:proofErr w:type="spellStart"/>
+      <w:r>
+        <w:t>TurnAround</w:t>
+      </w:r>
+      <w:proofErr w:type="spellEnd"/>
+      <w:r>
+        <w:t>)</w:t>
+      </w:r>
+    </w:p>
+    <w:p>
+      <w:r>
+        <w:tab/>
+        <w:t>### - Triple digit sequence number, if applicable (like 001)</w:t>
+      </w:r>
+    </w:p>
+    <w:p>
+      <w:r>
+        <w:tab/>
+        <w:t>v## - Version number, if applicable (like v01)</w:t>
+      </w:r>
+    </w:p>
+    <w:p>
+      <w:r>
+        <w:tab/>
+        <w:t>[AI] - Artist Initial (like KT)</w:t>
+      </w:r>
+    </w:p>
+    <w:p>
+      <w:r>
+        <w:tab/>
+      </w:r>
+      <w:r>
+        <w:tab/>
+        <w:t>ex: sizeComp_v02_RM</w:t>
+      </w:r>
+    </w:p>
     <w:sectPr>
       <w:pgSz w:w="12240" w:h="15840"/>
       <w:pgMar w:top="1440" w:right="1800" w:bottom="1440" w:left="1800" w:header="720" w:footer="720" w:gutter="0"/>
@@ -1009,7 +1265,7 @@
 </file>
 
 <file path=word/numbering.xml><?xml version="1.0" encoding="utf-8"?>
-<w:numbering xmlns:wpc="http://schemas.microsoft.com/office/word/2010/wordprocessingCanvas" xmlns:mo="http://schemas.microsoft.com/office/mac/office/2008/main" xmlns:mc="http://schemas.openxmlformats.org/markup-compatibility/2006" xmlns:mv="urn:schemas-microsoft-com:mac:vml" xmlns:o="urn:schemas-microsoft-com:office:office" xmlns:r="http://schemas.openxmlformats.org/officeDocument/2006/relationships" xmlns:m="http://schemas.openxmlformats.org/officeDocument/2006/math" xmlns:v="urn:schemas-microsoft-com:vml" xmlns:wp14="http://schemas.microsoft.com/office/word/2010/wordprocessingDrawing" xmlns:wp="http://schemas.openxmlformats.org/drawingml/2006/wordprocessingDrawing" xmlns:w10="urn:schemas-microsoft-com:office:word" xmlns:w="http://schemas.openxmlformats.org/wordprocessingml/2006/main" xmlns:w14="http://schemas.microsoft.com/office/word/2010/wordml" xmlns:wpg="http://schemas.microsoft.com/office/word/2010/wordprocessingGroup" xmlns:wpi="http://schemas.microsoft.com/office/word/2010/wordprocessingInk" xmlns:wne="http://schemas.microsoft.com/office/word/2006/wordml" xmlns:wps="http://schemas.microsoft.com/office/word/2010/wordprocessingShape" mc:Ignorable="w14 wp14">
+<w:numbering xmlns:ve="http://schemas.openxmlformats.org/markup-compatibility/2006" xmlns:o="urn:schemas-microsoft-com:office:office" xmlns:r="http://schemas.openxmlformats.org/officeDocument/2006/relationships" xmlns:m="http://schemas.openxmlformats.org/officeDocument/2006/math" xmlns:v="urn:schemas-microsoft-com:vml" xmlns:wp="http://schemas.openxmlformats.org/drawingml/2006/wordprocessingDrawing" xmlns:w10="urn:schemas-microsoft-com:office:word" xmlns:w="http://schemas.openxmlformats.org/wordprocessingml/2006/main" xmlns:wne="http://schemas.microsoft.com/office/word/2006/wordml">
   <w:abstractNum w:abstractNumId="0">
     <w:nsid w:val="18373E93"/>
     <w:multiLevelType w:val="hybridMultilevel"/>
@@ -1103,7 +1359,7 @@
 </file>
 
 <file path=word/styles.xml><?xml version="1.0" encoding="utf-8"?>
-<w:styles xmlns:mc="http://schemas.openxmlformats.org/markup-compatibility/2006" xmlns:r="http://schemas.openxmlformats.org/officeDocument/2006/relationships" xmlns:w="http://schemas.openxmlformats.org/wordprocessingml/2006/main" xmlns:w14="http://schemas.microsoft.com/office/word/2010/wordml" mc:Ignorable="w14">
+<w:styles xmlns:r="http://schemas.openxmlformats.org/officeDocument/2006/relationships" xmlns:w="http://schemas.openxmlformats.org/wordprocessingml/2006/main">
   <w:docDefaults>
     <w:rPrDefault>
       <w:rPr>
@@ -1113,7 +1369,7 @@
     </w:rPrDefault>
     <w:pPrDefault/>
   </w:docDefaults>
-  <w:latentStyles w:defLockedState="0" w:defUIPriority="99" w:defSemiHidden="1" w:defUnhideWhenUsed="1" w:defQFormat="0" w:count="276">
+  <w:latentStyles w:defLockedState="0" w:defUIPriority="99" w:defSemiHidden="1" w:defUnhideWhenUsed="1" w:defQFormat="0" w:count="267">
     <w:lsdException w:name="Normal" w:semiHidden="0" w:uiPriority="0" w:unhideWhenUsed="0" w:qFormat="1"/>
     <w:lsdException w:name="heading 1" w:semiHidden="0" w:uiPriority="9" w:unhideWhenUsed="0" w:qFormat="1"/>
     <w:lsdException w:name="heading 2" w:uiPriority="9" w:qFormat="1"/>
@@ -1255,6 +1511,7 @@
   <w:style w:type="paragraph" w:default="1" w:styleId="Normal">
     <w:name w:val="Normal"/>
     <w:qFormat/>
+    <w:rsid w:val="004478D1"/>
     <w:rPr>
       <w:sz w:val="24"/>
       <w:szCs w:val="24"/>
@@ -1319,6 +1576,7 @@
     <w:uiPriority w:val="99"/>
     <w:semiHidden/>
     <w:unhideWhenUsed/>
+    <w:qFormat/>
     <w:tblPr>
       <w:tblInd w:w="0" w:type="dxa"/>
       <w:tblCellMar>

</xml_diff>